<commit_message>
StoryScript in JSON + TODO: Ende fehlt noch
StoryScript wurde in Json kopiert
TODO: End-Szene am PC, Story-Ende in der Story-Szene, Wechsel zurück in Herzlichen Glückwunsch-Szene am PC

TODO: Eventuelle Formatierungsprobleme

TODO: Name fürs Spiel + Itch-Seite -> erstelle ich:)
</commit_message>
<xml_diff>
--- a/Assets/Docs/StoryScript.docx
+++ b/Assets/Docs/StoryScript.docx
@@ -844,21 +844,7 @@
           <w:i/>
           <w:iCs/>
         </w:rPr>
-        <w:t xml:space="preserve">Beim Öffnen der Datei ist ein schwerwiegender Fehler aufgetreten! Codeeingabe für die erfolgreiche Entschlüsselung der Datei erforderlich! Gebe deine Lösung im </w:t>
-      </w:r>
-      <w:r>
-        <w:rPr>
-          <w:i/>
-          <w:iCs/>
-        </w:rPr>
-        <w:t>Hexadezimalsystem</w:t>
-      </w:r>
-      <w:r>
-        <w:rPr>
-          <w:i/>
-          <w:iCs/>
-        </w:rPr>
-        <w:t xml:space="preserve"> an!</w:t>
+        <w:t>Beim Öffnen der Datei ist ein schwerwiegender Fehler aufgetreten! Codeeingabe für die erfolgreiche Entschlüsselung der Datei erforderlich! Gebe deine Lösung im Hexadezimalsystem an!</w:t>
       </w:r>
     </w:p>
     <w:p>
@@ -1132,12 +1118,8 @@
       </w:r>
       <w:r>
         <w:tab/>
-      </w:r>
-      <w:proofErr w:type="spellStart"/>
-      <w:r>
         <w:t>x</w:t>
       </w:r>
-      <w:proofErr w:type="spellEnd"/>
     </w:p>
     <w:p>
       <w:r>

</xml_diff>

<commit_message>
das word hat noch gefehlt
</commit_message>
<xml_diff>
--- a/Assets/Docs/StoryScript.docx
+++ b/Assets/Docs/StoryScript.docx
@@ -893,7 +893,21 @@
           <w:i/>
           <w:iCs/>
         </w:rPr>
-        <w:t xml:space="preserve"> + ? = 56</w:t>
+        <w:t xml:space="preserve"> + </w:t>
+      </w:r>
+      <w:r>
+        <w:rPr>
+          <w:i/>
+          <w:iCs/>
+        </w:rPr>
+        <w:t>0x</w:t>
+      </w:r>
+      <w:r>
+        <w:rPr>
+          <w:i/>
+          <w:iCs/>
+        </w:rPr>
+        <w:t>? = 56</w:t>
       </w:r>
     </w:p>
     <w:p>
@@ -1117,8 +1131,12 @@
       </w:r>
       <w:r>
         <w:tab/>
+      </w:r>
+      <w:proofErr w:type="spellStart"/>
+      <w:r>
         <w:t>x</w:t>
       </w:r>
+      <w:proofErr w:type="spellEnd"/>
       <w:r>
         <w:tab/>
       </w:r>

</xml_diff>